<commit_message>
Add the algorithms diagrams
</commit_message>
<xml_diff>
--- a/ספר פרויקט ריסקנה.docx
+++ b/ספר פרויקט ריסקנה.docx
@@ -81,6 +81,7 @@
           <w:rtl/>
         </w:rPr>
       </w:pPr>
+      <w:proofErr w:type="spellStart"/>
       <w:r>
         <w:rPr>
           <w:b/>
@@ -89,7 +90,18 @@
           <w:szCs w:val="32"/>
           <w:rtl/>
         </w:rPr>
-        <w:t xml:space="preserve">פרוייקט </w:t>
+        <w:t>פרוייקט</w:t>
+      </w:r>
+      <w:proofErr w:type="spellEnd"/>
+      <w:r>
+        <w:rPr>
+          <w:b/>
+          <w:bCs/>
+          <w:sz w:val="32"/>
+          <w:szCs w:val="32"/>
+          <w:rtl/>
+        </w:rPr>
+        <w:t xml:space="preserve"> </w:t>
       </w:r>
       <w:r>
         <w:rPr>
@@ -694,7 +706,27 @@
           <w:szCs w:val="36"/>
           <w:rtl/>
         </w:rPr>
-        <w:t xml:space="preserve">רועי עבודי </w:t>
+        <w:t xml:space="preserve">רועי </w:t>
+      </w:r>
+      <w:proofErr w:type="spellStart"/>
+      <w:r>
+        <w:rPr>
+          <w:rFonts w:ascii="Narkisim" w:eastAsia="Calibri" w:hAnsi="Calibri" w:hint="cs"/>
+          <w:sz w:val="36"/>
+          <w:szCs w:val="36"/>
+          <w:rtl/>
+        </w:rPr>
+        <w:t>עבודי</w:t>
+      </w:r>
+      <w:proofErr w:type="spellEnd"/>
+      <w:r>
+        <w:rPr>
+          <w:rFonts w:ascii="Narkisim" w:eastAsia="Calibri" w:hAnsi="Calibri" w:hint="cs"/>
+          <w:sz w:val="36"/>
+          <w:szCs w:val="36"/>
+          <w:rtl/>
+        </w:rPr>
+        <w:t xml:space="preserve"> </w:t>
       </w:r>
       <w:r>
         <w:rPr>
@@ -1060,7 +1092,43 @@
           <w:color w:val="000000"/>
           <w:sz w:val="24"/>
         </w:rPr>
-        <w:t>Our project goal is to show recent reports/articles, about cyber attacks on companies. We build a web application that includes a search engine, in the search engine the client will insert a company name, and then our application will search for cyber attacks reports about this company and show them to the client. The web application required registration and login in order to use. </w:t>
+        <w:t xml:space="preserve">Our project goal is to show recent reports/articles, about </w:t>
+      </w:r>
+      <w:proofErr w:type="spellStart"/>
+      <w:r>
+        <w:rPr>
+          <w:rFonts w:asciiTheme="majorBidi" w:eastAsia="Times New Roman" w:hAnsiTheme="majorBidi" w:cstheme="majorBidi"/>
+          <w:color w:val="000000"/>
+          <w:sz w:val="24"/>
+        </w:rPr>
+        <w:t>cyber attacks</w:t>
+      </w:r>
+      <w:proofErr w:type="spellEnd"/>
+      <w:r>
+        <w:rPr>
+          <w:rFonts w:asciiTheme="majorBidi" w:eastAsia="Times New Roman" w:hAnsiTheme="majorBidi" w:cstheme="majorBidi"/>
+          <w:color w:val="000000"/>
+          <w:sz w:val="24"/>
+        </w:rPr>
+        <w:t xml:space="preserve"> on companies. We build a web application that includes a search engine, in the search engine the client will insert a company name, and then our application will search for </w:t>
+      </w:r>
+      <w:proofErr w:type="spellStart"/>
+      <w:r>
+        <w:rPr>
+          <w:rFonts w:asciiTheme="majorBidi" w:eastAsia="Times New Roman" w:hAnsiTheme="majorBidi" w:cstheme="majorBidi"/>
+          <w:color w:val="000000"/>
+          <w:sz w:val="24"/>
+        </w:rPr>
+        <w:t>cyber attacks</w:t>
+      </w:r>
+      <w:proofErr w:type="spellEnd"/>
+      <w:r>
+        <w:rPr>
+          <w:rFonts w:asciiTheme="majorBidi" w:eastAsia="Times New Roman" w:hAnsiTheme="majorBidi" w:cstheme="majorBidi"/>
+          <w:color w:val="000000"/>
+          <w:sz w:val="24"/>
+        </w:rPr>
+        <w:t xml:space="preserve"> reports about this company and show them to the client. The web application required registration and login in order to use. </w:t>
       </w:r>
     </w:p>
     <w:p>
@@ -1093,7 +1161,25 @@
           <w:color w:val="000000"/>
           <w:sz w:val="24"/>
         </w:rPr>
-        <w:t>The cyber attacks reports are collected from credible resources involved in the cyber industry, in the role of open-source intelligence. Each resource has been tested and chosen because he has the most recent and reliable reports.</w:t>
+        <w:t xml:space="preserve">The </w:t>
+      </w:r>
+      <w:proofErr w:type="spellStart"/>
+      <w:r>
+        <w:rPr>
+          <w:rFonts w:asciiTheme="majorBidi" w:eastAsia="Times New Roman" w:hAnsiTheme="majorBidi" w:cstheme="majorBidi"/>
+          <w:color w:val="000000"/>
+          <w:sz w:val="24"/>
+        </w:rPr>
+        <w:t>cyber attacks</w:t>
+      </w:r>
+      <w:proofErr w:type="spellEnd"/>
+      <w:r>
+        <w:rPr>
+          <w:rFonts w:asciiTheme="majorBidi" w:eastAsia="Times New Roman" w:hAnsiTheme="majorBidi" w:cstheme="majorBidi"/>
+          <w:color w:val="000000"/>
+          <w:sz w:val="24"/>
+        </w:rPr>
+        <w:t xml:space="preserve"> reports are collected from credible resources involved in the cyber industry, in the role of open-source intelligence. Each resource has been tested and chosen because he has the most recent and reliable reports.</w:t>
       </w:r>
     </w:p>
     <w:p>
@@ -1152,7 +1238,25 @@
           <w:color w:val="000000"/>
           <w:sz w:val="24"/>
         </w:rPr>
-        <w:t>Rest API: The server side of the application, this part is in charge of the collection of cyber attacks reports, registration, and login. Each potential client can use this API in order to get the data.</w:t>
+        <w:t xml:space="preserve">Rest API: The server side of the application, this part is in charge of the collection of </w:t>
+      </w:r>
+      <w:proofErr w:type="spellStart"/>
+      <w:r>
+        <w:rPr>
+          <w:rFonts w:asciiTheme="majorBidi" w:eastAsia="Times New Roman" w:hAnsiTheme="majorBidi" w:cstheme="majorBidi"/>
+          <w:color w:val="000000"/>
+          <w:sz w:val="24"/>
+        </w:rPr>
+        <w:t>cyber attacks</w:t>
+      </w:r>
+      <w:proofErr w:type="spellEnd"/>
+      <w:r>
+        <w:rPr>
+          <w:rFonts w:asciiTheme="majorBidi" w:eastAsia="Times New Roman" w:hAnsiTheme="majorBidi" w:cstheme="majorBidi"/>
+          <w:color w:val="000000"/>
+          <w:sz w:val="24"/>
+        </w:rPr>
+        <w:t xml:space="preserve"> reports, registration, and login. Each potential client can use this API in order to get the data.</w:t>
       </w:r>
     </w:p>
     <w:p>
@@ -1189,7 +1293,25 @@
           <w:color w:val="000000"/>
           <w:sz w:val="24"/>
         </w:rPr>
-        <w:t>Web application: The client-side of the application, this part is in charge of the user interface in a friendly and simple way, he sends the desired company to search cyber attack reports, to the server and shows the results to the client.</w:t>
+        <w:t xml:space="preserve">Web application: The client-side of the application, this part is in charge of the user interface in a friendly and simple way, he sends the desired company to search </w:t>
+      </w:r>
+      <w:proofErr w:type="spellStart"/>
+      <w:r>
+        <w:rPr>
+          <w:rFonts w:asciiTheme="majorBidi" w:eastAsia="Times New Roman" w:hAnsiTheme="majorBidi" w:cstheme="majorBidi"/>
+          <w:color w:val="000000"/>
+          <w:sz w:val="24"/>
+        </w:rPr>
+        <w:t>cyber attack</w:t>
+      </w:r>
+      <w:proofErr w:type="spellEnd"/>
+      <w:r>
+        <w:rPr>
+          <w:rFonts w:asciiTheme="majorBidi" w:eastAsia="Times New Roman" w:hAnsiTheme="majorBidi" w:cstheme="majorBidi"/>
+          <w:color w:val="000000"/>
+          <w:sz w:val="24"/>
+        </w:rPr>
+        <w:t xml:space="preserve"> reports, to the server and shows the results to the client.</w:t>
       </w:r>
     </w:p>
     <w:p>
@@ -1275,7 +1397,25 @@
           <w:color w:val="000000"/>
           <w:sz w:val="24"/>
         </w:rPr>
-        <w:t>The main flow of the web application is a registration and then login, searching for the company name, and browse the cyber attacks articles.</w:t>
+        <w:t xml:space="preserve">The main flow of the web application is a registration and then login, searching for the company name, and browse the </w:t>
+      </w:r>
+      <w:proofErr w:type="spellStart"/>
+      <w:r>
+        <w:rPr>
+          <w:rFonts w:asciiTheme="majorBidi" w:eastAsia="Times New Roman" w:hAnsiTheme="majorBidi" w:cstheme="majorBidi"/>
+          <w:color w:val="000000"/>
+          <w:sz w:val="24"/>
+        </w:rPr>
+        <w:t>cyber attacks</w:t>
+      </w:r>
+      <w:proofErr w:type="spellEnd"/>
+      <w:r>
+        <w:rPr>
+          <w:rFonts w:asciiTheme="majorBidi" w:eastAsia="Times New Roman" w:hAnsiTheme="majorBidi" w:cstheme="majorBidi"/>
+          <w:color w:val="000000"/>
+          <w:sz w:val="24"/>
+        </w:rPr>
+        <w:t xml:space="preserve"> articles.</w:t>
       </w:r>
     </w:p>
     <w:p>
@@ -2072,12 +2212,14 @@
                 <w:rFonts w:cstheme="minorHAnsi"/>
               </w:rPr>
             </w:pPr>
+            <w:proofErr w:type="spellStart"/>
             <w:r>
               <w:rPr>
                 <w:rFonts w:cstheme="minorHAnsi"/>
               </w:rPr>
               <w:t>Axios</w:t>
             </w:r>
+            <w:proofErr w:type="spellEnd"/>
           </w:p>
         </w:tc>
       </w:tr>
@@ -2133,12 +2275,14 @@
               </w:rPr>
               <w:t xml:space="preserve"> (</w:t>
             </w:r>
+            <w:proofErr w:type="spellStart"/>
             <w:r>
               <w:rPr>
                 <w:rFonts w:cstheme="minorHAnsi"/>
               </w:rPr>
               <w:t>BeautifulSoup</w:t>
             </w:r>
+            <w:proofErr w:type="spellEnd"/>
             <w:r>
               <w:rPr>
                 <w:rFonts w:cstheme="minorHAnsi"/>
@@ -2422,7 +2566,23 @@
           <w:rFonts w:asciiTheme="majorBidi" w:hAnsiTheme="majorBidi" w:cstheme="majorBidi"/>
           <w:sz w:val="24"/>
         </w:rPr>
-        <w:t>dered were using Google API for searching through the web, or using Selenium library in Python, but eventually we decided to use BeautifulSoup library with HTTP GET request.</w:t>
+        <w:t xml:space="preserve">dered were using Google API for searching through the web, or using Selenium library in Python, but eventually we decided to use </w:t>
+      </w:r>
+      <w:proofErr w:type="spellStart"/>
+      <w:r>
+        <w:rPr>
+          <w:rFonts w:asciiTheme="majorBidi" w:hAnsiTheme="majorBidi" w:cstheme="majorBidi"/>
+          <w:sz w:val="24"/>
+        </w:rPr>
+        <w:t>BeautifulSoup</w:t>
+      </w:r>
+      <w:proofErr w:type="spellEnd"/>
+      <w:r>
+        <w:rPr>
+          <w:rFonts w:asciiTheme="majorBidi" w:hAnsiTheme="majorBidi" w:cstheme="majorBidi"/>
+          <w:sz w:val="24"/>
+        </w:rPr>
+        <w:t xml:space="preserve"> library with HTTP GET request.</w:t>
       </w:r>
     </w:p>
     <w:p>
@@ -2447,7 +2607,7 @@
         <w:spacing w:line="276" w:lineRule="auto"/>
         <w:jc w:val="center"/>
         <w:rPr>
-          <w:rFonts w:asciiTheme="majorBidi" w:hAnsiTheme="majorBidi" w:cstheme="majorBidi" w:hint="cs"/>
+          <w:rFonts w:asciiTheme="majorBidi" w:hAnsiTheme="majorBidi" w:cstheme="majorBidi"/>
           <w:b/>
           <w:bCs/>
           <w:sz w:val="32"/>
@@ -2594,7 +2754,23 @@
           <w:rFonts w:asciiTheme="majorBidi" w:hAnsiTheme="majorBidi" w:cstheme="majorBidi"/>
           <w:sz w:val="24"/>
         </w:rPr>
-        <w:t>library with BeautifulSoup to gather the relevant articles about the company cyber-attacks. Selenium was used to open browser process and to execute the search query automatically</w:t>
+        <w:t xml:space="preserve">library with </w:t>
+      </w:r>
+      <w:proofErr w:type="spellStart"/>
+      <w:r>
+        <w:rPr>
+          <w:rFonts w:asciiTheme="majorBidi" w:hAnsiTheme="majorBidi" w:cstheme="majorBidi"/>
+          <w:sz w:val="24"/>
+        </w:rPr>
+        <w:t>BeautifulSoup</w:t>
+      </w:r>
+      <w:proofErr w:type="spellEnd"/>
+      <w:r>
+        <w:rPr>
+          <w:rFonts w:asciiTheme="majorBidi" w:hAnsiTheme="majorBidi" w:cstheme="majorBidi"/>
+          <w:sz w:val="24"/>
+        </w:rPr>
+        <w:t xml:space="preserve"> to gather the relevant articles about the company cyber-attacks. Selenium was used to open browser process and to execute the search query automatically</w:t>
       </w:r>
       <w:r>
         <w:rPr>
@@ -2608,14 +2784,30 @@
           <w:rFonts w:asciiTheme="majorBidi" w:hAnsiTheme="majorBidi" w:cstheme="majorBidi"/>
           <w:sz w:val="24"/>
         </w:rPr>
-        <w:t xml:space="preserve"> B</w:t>
-      </w:r>
-      <w:r>
-        <w:rPr>
-          <w:rFonts w:asciiTheme="majorBidi" w:hAnsiTheme="majorBidi" w:cstheme="majorBidi"/>
-          <w:sz w:val="24"/>
-        </w:rPr>
-        <w:t>eautifulSoup was used to scrape the webpage for the article. Each website was scraped in parallel to save processing time.</w:t>
+        <w:t xml:space="preserve"> </w:t>
+      </w:r>
+      <w:proofErr w:type="spellStart"/>
+      <w:r>
+        <w:rPr>
+          <w:rFonts w:asciiTheme="majorBidi" w:hAnsiTheme="majorBidi" w:cstheme="majorBidi"/>
+          <w:sz w:val="24"/>
+        </w:rPr>
+        <w:t>B</w:t>
+      </w:r>
+      <w:r>
+        <w:rPr>
+          <w:rFonts w:asciiTheme="majorBidi" w:hAnsiTheme="majorBidi" w:cstheme="majorBidi"/>
+          <w:sz w:val="24"/>
+        </w:rPr>
+        <w:t>eautifulSoup</w:t>
+      </w:r>
+      <w:proofErr w:type="spellEnd"/>
+      <w:r>
+        <w:rPr>
+          <w:rFonts w:asciiTheme="majorBidi" w:hAnsiTheme="majorBidi" w:cstheme="majorBidi"/>
+          <w:sz w:val="24"/>
+        </w:rPr>
+        <w:t xml:space="preserve"> was used to scrape the webpage for the article. Each website was scraped in parallel to save processing time.</w:t>
       </w:r>
     </w:p>
     <w:p>
@@ -2683,7 +2875,23 @@
           <w:rFonts w:asciiTheme="majorBidi" w:hAnsiTheme="majorBidi" w:cstheme="majorBidi"/>
           <w:sz w:val="24"/>
         </w:rPr>
-        <w:t>Google News: Has search functionality, easy to scrape and have many sources to different articles, but the results are too generic and not focused on cyber attacks.</w:t>
+        <w:t xml:space="preserve">Google News: Has search functionality, easy to scrape and have many sources to different articles, but the results are too generic and not focused on </w:t>
+      </w:r>
+      <w:proofErr w:type="spellStart"/>
+      <w:r>
+        <w:rPr>
+          <w:rFonts w:asciiTheme="majorBidi" w:hAnsiTheme="majorBidi" w:cstheme="majorBidi"/>
+          <w:sz w:val="24"/>
+        </w:rPr>
+        <w:t>cyber attacks</w:t>
+      </w:r>
+      <w:proofErr w:type="spellEnd"/>
+      <w:r>
+        <w:rPr>
+          <w:rFonts w:asciiTheme="majorBidi" w:hAnsiTheme="majorBidi" w:cstheme="majorBidi"/>
+          <w:sz w:val="24"/>
+        </w:rPr>
+        <w:t>.</w:t>
       </w:r>
     </w:p>
     <w:p>
@@ -2769,7 +2977,23 @@
           <w:rFonts w:asciiTheme="majorBidi" w:hAnsiTheme="majorBidi" w:cstheme="majorBidi"/>
           <w:sz w:val="24"/>
         </w:rPr>
-        <w:t>Easy to scrape and show good results. Most of the articles are written by them and focused only on cyber attacks.</w:t>
+        <w:t xml:space="preserve">Easy to scrape and show good results. Most of the articles are written by them and focused only on </w:t>
+      </w:r>
+      <w:proofErr w:type="spellStart"/>
+      <w:r>
+        <w:rPr>
+          <w:rFonts w:asciiTheme="majorBidi" w:hAnsiTheme="majorBidi" w:cstheme="majorBidi"/>
+          <w:sz w:val="24"/>
+        </w:rPr>
+        <w:t>cyber attacks</w:t>
+      </w:r>
+      <w:proofErr w:type="spellEnd"/>
+      <w:r>
+        <w:rPr>
+          <w:rFonts w:asciiTheme="majorBidi" w:hAnsiTheme="majorBidi" w:cstheme="majorBidi"/>
+          <w:sz w:val="24"/>
+        </w:rPr>
+        <w:t>.</w:t>
       </w:r>
     </w:p>
     <w:p>
@@ -2891,6 +3115,28 @@
           <w:bCs/>
           <w:sz w:val="24"/>
         </w:rPr>
+        <w:br w:type="page"/>
+      </w:r>
+    </w:p>
+    <w:p>
+      <w:pPr>
+        <w:bidi w:val="0"/>
+        <w:spacing w:line="276" w:lineRule="auto"/>
+        <w:rPr>
+          <w:rFonts w:asciiTheme="majorBidi" w:hAnsiTheme="majorBidi" w:cstheme="majorBidi"/>
+          <w:b/>
+          <w:bCs/>
+          <w:sz w:val="24"/>
+        </w:rPr>
+      </w:pPr>
+      <w:r>
+        <w:rPr>
+          <w:rFonts w:asciiTheme="majorBidi" w:hAnsiTheme="majorBidi" w:cstheme="majorBidi"/>
+          <w:b/>
+          <w:bCs/>
+          <w:sz w:val="24"/>
+        </w:rPr>
+        <w:lastRenderedPageBreak/>
         <w:t>Issues</w:t>
       </w:r>
     </w:p>
@@ -2949,13 +3195,17 @@
         </w:rPr>
         <w:t xml:space="preserve"> In order to solve this issue, we decided to remove websites with this kind of problems and keep only the reliable websites for scraping.</w:t>
       </w:r>
-      <w:r>
-        <w:rPr>
-          <w:rFonts w:asciiTheme="majorBidi" w:hAnsiTheme="majorBidi" w:cstheme="majorBidi"/>
-          <w:sz w:val="24"/>
-        </w:rPr>
-        <w:br w:type="page"/>
-      </w:r>
+    </w:p>
+    <w:p>
+      <w:pPr>
+        <w:pStyle w:val="ListParagraph"/>
+        <w:bidi w:val="0"/>
+        <w:spacing w:line="276" w:lineRule="auto"/>
+        <w:rPr>
+          <w:rFonts w:asciiTheme="majorBidi" w:hAnsiTheme="majorBidi" w:cstheme="majorBidi"/>
+          <w:sz w:val="24"/>
+        </w:rPr>
+      </w:pPr>
     </w:p>
     <w:p>
       <w:pPr>
@@ -2978,7 +3228,6 @@
           <w:bCs/>
           <w:sz w:val="24"/>
         </w:rPr>
-        <w:lastRenderedPageBreak/>
         <w:t>Nonpersistent session.</w:t>
       </w:r>
     </w:p>
@@ -3075,7 +3324,23 @@
           <w:rFonts w:asciiTheme="majorBidi" w:hAnsiTheme="majorBidi" w:cstheme="majorBidi"/>
           <w:sz w:val="24"/>
         </w:rPr>
-        <w:t xml:space="preserve">used to perform automated tasks on webpages. We used Selenium to scrap webpages for articles. This proved to be inefficient and too slow, as Selenium is using browsers process to get the needed data. A single search could take up to a minute to load. This was unacceptable and we had to replace Selenium. We eventually settled on BeautifulSoup package which </w:t>
+        <w:t xml:space="preserve">used to perform automated tasks on webpages. We used Selenium to scrap webpages for articles. This proved to be inefficient and too slow, as Selenium is using browsers process to get the needed data. A single search could take up to a minute to load. This was unacceptable and we had to replace Selenium. We eventually settled on </w:t>
+      </w:r>
+      <w:proofErr w:type="spellStart"/>
+      <w:r>
+        <w:rPr>
+          <w:rFonts w:asciiTheme="majorBidi" w:hAnsiTheme="majorBidi" w:cstheme="majorBidi"/>
+          <w:sz w:val="24"/>
+        </w:rPr>
+        <w:t>BeautifulSoup</w:t>
+      </w:r>
+      <w:proofErr w:type="spellEnd"/>
+      <w:r>
+        <w:rPr>
+          <w:rFonts w:asciiTheme="majorBidi" w:hAnsiTheme="majorBidi" w:cstheme="majorBidi"/>
+          <w:sz w:val="24"/>
+        </w:rPr>
+        <w:t xml:space="preserve"> package which </w:t>
       </w:r>
       <w:r>
         <w:rPr>
@@ -3103,14 +3368,30 @@
           <w:rFonts w:asciiTheme="majorBidi" w:hAnsiTheme="majorBidi" w:cstheme="majorBidi"/>
           <w:sz w:val="24"/>
         </w:rPr>
-        <w:t xml:space="preserve"> Unlike Selenium, B</w:t>
-      </w:r>
-      <w:r>
-        <w:rPr>
-          <w:rFonts w:asciiTheme="majorBidi" w:hAnsiTheme="majorBidi" w:cstheme="majorBidi"/>
-          <w:sz w:val="24"/>
-        </w:rPr>
-        <w:t xml:space="preserve">eautifulSoup is </w:t>
+        <w:t xml:space="preserve"> Unlike Selenium, </w:t>
+      </w:r>
+      <w:proofErr w:type="spellStart"/>
+      <w:r>
+        <w:rPr>
+          <w:rFonts w:asciiTheme="majorBidi" w:hAnsiTheme="majorBidi" w:cstheme="majorBidi"/>
+          <w:sz w:val="24"/>
+        </w:rPr>
+        <w:t>B</w:t>
+      </w:r>
+      <w:r>
+        <w:rPr>
+          <w:rFonts w:asciiTheme="majorBidi" w:hAnsiTheme="majorBidi" w:cstheme="majorBidi"/>
+          <w:sz w:val="24"/>
+        </w:rPr>
+        <w:t>eautifulSoup</w:t>
+      </w:r>
+      <w:proofErr w:type="spellEnd"/>
+      <w:r>
+        <w:rPr>
+          <w:rFonts w:asciiTheme="majorBidi" w:hAnsiTheme="majorBidi" w:cstheme="majorBidi"/>
+          <w:sz w:val="24"/>
+        </w:rPr>
+        <w:t xml:space="preserve"> is </w:t>
       </w:r>
       <w:r>
         <w:rPr>
@@ -3164,9 +3445,449 @@
           <w:sz w:val="24"/>
         </w:rPr>
       </w:pPr>
-      <w:r>
-        <w:rPr>
-          <w:rFonts w:asciiTheme="majorBidi" w:hAnsiTheme="majorBidi" w:cstheme="majorBidi"/>
+    </w:p>
+    <w:p>
+      <w:pPr>
+        <w:bidi w:val="0"/>
+        <w:spacing w:line="276" w:lineRule="auto"/>
+        <w:rPr>
+          <w:rFonts w:asciiTheme="majorBidi" w:hAnsiTheme="majorBidi" w:cstheme="majorBidi"/>
+          <w:sz w:val="24"/>
+        </w:rPr>
+      </w:pPr>
+      <w:r>
+        <w:rPr>
+          <w:rFonts w:asciiTheme="majorBidi" w:hAnsiTheme="majorBidi" w:cstheme="majorBidi"/>
+          <w:sz w:val="24"/>
+        </w:rPr>
+        <w:br w:type="page"/>
+      </w:r>
+    </w:p>
+    <w:p>
+      <w:pPr>
+        <w:bidi w:val="0"/>
+        <w:spacing w:line="276" w:lineRule="auto"/>
+        <w:rPr>
+          <w:rFonts w:asciiTheme="majorBidi" w:hAnsiTheme="majorBidi" w:cstheme="majorBidi"/>
+          <w:b/>
+          <w:bCs/>
+          <w:sz w:val="24"/>
+        </w:rPr>
+      </w:pPr>
+      <w:r>
+        <w:rPr>
+          <w:rFonts w:asciiTheme="majorBidi" w:hAnsiTheme="majorBidi" w:cstheme="majorBidi"/>
+          <w:b/>
+          <w:bCs/>
+          <w:sz w:val="24"/>
+        </w:rPr>
+        <w:lastRenderedPageBreak/>
+        <w:t>Algorithms</w:t>
+      </w:r>
+    </w:p>
+    <w:p>
+      <w:pPr>
+        <w:pStyle w:val="ListParagraph"/>
+        <w:numPr>
+          <w:ilvl w:val="0"/>
+          <w:numId w:val="11"/>
+        </w:numPr>
+        <w:bidi w:val="0"/>
+        <w:spacing w:line="276" w:lineRule="auto"/>
+        <w:rPr>
+          <w:rFonts w:asciiTheme="majorBidi" w:hAnsiTheme="majorBidi" w:cstheme="majorBidi"/>
+          <w:sz w:val="24"/>
+        </w:rPr>
+      </w:pPr>
+      <w:r>
+        <w:rPr>
+          <w:rFonts w:asciiTheme="majorBidi" w:hAnsiTheme="majorBidi" w:cstheme="majorBidi"/>
+          <w:b/>
+          <w:bCs/>
+          <w:sz w:val="24"/>
+        </w:rPr>
+        <w:t>Login</w:t>
+      </w:r>
+      <w:r>
+        <w:rPr>
+          <w:rFonts w:asciiTheme="majorBidi" w:hAnsiTheme="majorBidi" w:cstheme="majorBidi"/>
+          <w:b/>
+          <w:bCs/>
+          <w:sz w:val="24"/>
+        </w:rPr>
+        <w:t>.</w:t>
+      </w:r>
+    </w:p>
+    <w:p>
+      <w:pPr>
+        <w:pStyle w:val="ListParagraph"/>
+        <w:bidi w:val="0"/>
+        <w:spacing w:line="276" w:lineRule="auto"/>
+        <w:rPr>
+          <w:rFonts w:asciiTheme="majorBidi" w:hAnsiTheme="majorBidi" w:cstheme="majorBidi"/>
+          <w:sz w:val="24"/>
+        </w:rPr>
+      </w:pPr>
+      <w:r>
+        <w:rPr>
+          <w:rFonts w:asciiTheme="majorBidi" w:hAnsiTheme="majorBidi" w:cstheme="majorBidi"/>
+          <w:sz w:val="24"/>
+        </w:rPr>
+        <w:t>At first, the user sees the login page. He required to enter his username and password in order to log in to the website. After the user enters his username and password</w:t>
+      </w:r>
+      <w:r>
+        <w:rPr>
+          <w:rFonts w:asciiTheme="majorBidi" w:hAnsiTheme="majorBidi" w:cstheme="majorBidi"/>
+          <w:b/>
+          <w:bCs/>
+          <w:sz w:val="24"/>
+        </w:rPr>
+        <w:t xml:space="preserve">, </w:t>
+      </w:r>
+      <w:r>
+        <w:rPr>
+          <w:rFonts w:asciiTheme="majorBidi" w:hAnsiTheme="majorBidi" w:cstheme="majorBidi"/>
+          <w:sz w:val="24"/>
+        </w:rPr>
+        <w:t>he clicked on the log in button. The landing page component send a POST request with the user credentials to the user API</w:t>
+      </w:r>
+      <w:r>
+        <w:rPr>
+          <w:rFonts w:asciiTheme="majorBidi" w:hAnsiTheme="majorBidi" w:cstheme="majorBidi"/>
+          <w:b/>
+          <w:bCs/>
+          <w:sz w:val="24"/>
+        </w:rPr>
+        <w:t xml:space="preserve">. </w:t>
+      </w:r>
+      <w:r>
+        <w:rPr>
+          <w:rFonts w:asciiTheme="majorBidi" w:hAnsiTheme="majorBidi" w:cstheme="majorBidi"/>
+          <w:sz w:val="24"/>
+        </w:rPr>
+        <w:t xml:space="preserve">User API is the route that handle user authentication on the server side. After the POST request </w:t>
+      </w:r>
+      <w:proofErr w:type="spellStart"/>
+      <w:r>
+        <w:rPr>
+          <w:rFonts w:asciiTheme="majorBidi" w:hAnsiTheme="majorBidi" w:cstheme="majorBidi"/>
+          <w:sz w:val="24"/>
+        </w:rPr>
+        <w:t>ha</w:t>
+      </w:r>
+      <w:proofErr w:type="spellEnd"/>
+      <w:r>
+        <w:rPr>
+          <w:rFonts w:asciiTheme="majorBidi" w:hAnsiTheme="majorBidi" w:cstheme="majorBidi"/>
+          <w:sz w:val="24"/>
+        </w:rPr>
+        <w:t xml:space="preserve"> arrived to the user API, it sends the user </w:t>
+      </w:r>
+      <w:r>
+        <w:rPr>
+          <w:rFonts w:asciiTheme="majorBidi" w:hAnsiTheme="majorBidi" w:cstheme="majorBidi"/>
+          <w:sz w:val="24"/>
+        </w:rPr>
+        <w:t xml:space="preserve">credentials </w:t>
+      </w:r>
+      <w:r>
+        <w:rPr>
+          <w:rFonts w:asciiTheme="majorBidi" w:hAnsiTheme="majorBidi" w:cstheme="majorBidi"/>
+          <w:sz w:val="24"/>
+        </w:rPr>
+        <w:t xml:space="preserve">to "passport.js" package, which </w:t>
+      </w:r>
+      <w:r>
+        <w:rPr>
+          <w:rFonts w:asciiTheme="majorBidi" w:hAnsiTheme="majorBidi" w:cstheme="majorBidi"/>
+          <w:sz w:val="24"/>
+        </w:rPr>
+        <w:t xml:space="preserve">verify the user </w:t>
+      </w:r>
+      <w:r>
+        <w:rPr>
+          <w:rFonts w:asciiTheme="majorBidi" w:hAnsiTheme="majorBidi" w:cstheme="majorBidi"/>
+          <w:sz w:val="24"/>
+        </w:rPr>
+        <w:t xml:space="preserve">credentials </w:t>
+      </w:r>
+      <w:r>
+        <w:rPr>
+          <w:rFonts w:asciiTheme="majorBidi" w:hAnsiTheme="majorBidi" w:cstheme="majorBidi"/>
+          <w:sz w:val="24"/>
+        </w:rPr>
+        <w:t>with the DB.</w:t>
+      </w:r>
+    </w:p>
+    <w:p>
+      <w:pPr>
+        <w:pStyle w:val="ListParagraph"/>
+        <w:bidi w:val="0"/>
+        <w:spacing w:line="276" w:lineRule="auto"/>
+        <w:rPr>
+          <w:rFonts w:asciiTheme="majorBidi" w:hAnsiTheme="majorBidi" w:cstheme="majorBidi"/>
+          <w:b/>
+          <w:bCs/>
+          <w:sz w:val="24"/>
+        </w:rPr>
+      </w:pPr>
+    </w:p>
+    <w:p>
+      <w:pPr>
+        <w:bidi w:val="0"/>
+        <w:spacing w:line="276" w:lineRule="auto"/>
+        <w:rPr>
+          <w:rFonts w:asciiTheme="majorBidi" w:hAnsiTheme="majorBidi" w:cstheme="majorBidi"/>
+          <w:sz w:val="24"/>
+        </w:rPr>
+      </w:pPr>
+      <w:r>
+        <w:rPr>
+          <w:noProof/>
+        </w:rPr>
+        <w:drawing>
+          <wp:anchor distT="0" distB="0" distL="114300" distR="114300" simplePos="0" relativeHeight="251660288" behindDoc="0" locked="0" layoutInCell="1" allowOverlap="1" wp14:anchorId="4D166D14" wp14:editId="7C679CDE">
+            <wp:simplePos x="0" y="0"/>
+            <wp:positionH relativeFrom="margin">
+              <wp:posOffset>-173990</wp:posOffset>
+            </wp:positionH>
+            <wp:positionV relativeFrom="paragraph">
+              <wp:posOffset>356524</wp:posOffset>
+            </wp:positionV>
+            <wp:extent cx="6277610" cy="3632200"/>
+            <wp:effectExtent l="0" t="0" r="8890" b="6350"/>
+            <wp:wrapTopAndBottom/>
+            <wp:docPr id="11" name="Picture 11"/>
+            <wp:cNvGraphicFramePr>
+              <a:graphicFrameLocks xmlns:a="http://schemas.openxmlformats.org/drawingml/2006/main" noChangeAspect="1"/>
+            </wp:cNvGraphicFramePr>
+            <a:graphic xmlns:a="http://schemas.openxmlformats.org/drawingml/2006/main">
+              <a:graphicData uri="http://schemas.openxmlformats.org/drawingml/2006/picture">
+                <pic:pic xmlns:pic="http://schemas.openxmlformats.org/drawingml/2006/picture">
+                  <pic:nvPicPr>
+                    <pic:cNvPr id="0" name="Picture 1"/>
+                    <pic:cNvPicPr>
+                      <a:picLocks noChangeAspect="1" noChangeArrowheads="1"/>
+                    </pic:cNvPicPr>
+                  </pic:nvPicPr>
+                  <pic:blipFill>
+                    <a:blip r:embed="rId9">
+                      <a:extLst>
+                        <a:ext uri="{28A0092B-C50C-407E-A947-70E740481C1C}">
+                          <a14:useLocalDpi xmlns:a14="http://schemas.microsoft.com/office/drawing/2010/main" val="0"/>
+                        </a:ext>
+                      </a:extLst>
+                    </a:blip>
+                    <a:srcRect/>
+                    <a:stretch>
+                      <a:fillRect/>
+                    </a:stretch>
+                  </pic:blipFill>
+                  <pic:spPr bwMode="auto">
+                    <a:xfrm>
+                      <a:off x="0" y="0"/>
+                      <a:ext cx="6277610" cy="3632200"/>
+                    </a:xfrm>
+                    <a:prstGeom prst="rect">
+                      <a:avLst/>
+                    </a:prstGeom>
+                    <a:noFill/>
+                    <a:ln>
+                      <a:noFill/>
+                    </a:ln>
+                  </pic:spPr>
+                </pic:pic>
+              </a:graphicData>
+            </a:graphic>
+            <wp14:sizeRelH relativeFrom="margin">
+              <wp14:pctWidth>0</wp14:pctWidth>
+            </wp14:sizeRelH>
+            <wp14:sizeRelV relativeFrom="margin">
+              <wp14:pctHeight>0</wp14:pctHeight>
+            </wp14:sizeRelV>
+          </wp:anchor>
+        </w:drawing>
+      </w:r>
+      <w:r>
+        <w:rPr>
+          <w:rFonts w:asciiTheme="majorBidi" w:hAnsiTheme="majorBidi" w:cstheme="majorBidi"/>
+          <w:b/>
+          <w:bCs/>
+          <w:sz w:val="24"/>
+        </w:rPr>
+        <w:br w:type="page"/>
+      </w:r>
+      <w:r>
+        <w:rPr>
+          <w:rFonts w:asciiTheme="majorBidi" w:hAnsiTheme="majorBidi" w:cstheme="majorBidi"/>
+          <w:sz w:val="24"/>
+        </w:rPr>
+        <w:lastRenderedPageBreak/>
+        <w:t xml:space="preserve">2. </w:t>
+      </w:r>
+      <w:r>
+        <w:rPr>
+          <w:rFonts w:asciiTheme="majorBidi" w:hAnsiTheme="majorBidi" w:cstheme="majorBidi"/>
+          <w:b/>
+          <w:bCs/>
+          <w:sz w:val="24"/>
+        </w:rPr>
+        <w:t>Register</w:t>
+      </w:r>
+    </w:p>
+    <w:p>
+      <w:pPr>
+        <w:bidi w:val="0"/>
+        <w:spacing w:line="276" w:lineRule="auto"/>
+        <w:rPr>
+          <w:rFonts w:asciiTheme="majorBidi" w:hAnsiTheme="majorBidi" w:cstheme="majorBidi"/>
+          <w:sz w:val="24"/>
+        </w:rPr>
+      </w:pPr>
+      <w:r>
+        <w:rPr>
+          <w:rFonts w:asciiTheme="majorBidi" w:hAnsiTheme="majorBidi" w:cstheme="majorBidi"/>
+          <w:sz w:val="24"/>
+        </w:rPr>
+        <w:t xml:space="preserve">If the user doesn't have an account, he required to register in order to use the website. From the login page there is an option to register, after the user choose this option, he arrived to the register page. In the register page, the user is required to enter his desired username and password. After the user clicked on the register button, </w:t>
+      </w:r>
+      <w:r>
+        <w:rPr>
+          <w:rFonts w:asciiTheme="majorBidi" w:hAnsiTheme="majorBidi" w:cstheme="majorBidi"/>
+          <w:sz w:val="24"/>
+        </w:rPr>
+        <w:t xml:space="preserve">a POST request is sends from the register page component to the user API route. </w:t>
+      </w:r>
+      <w:r>
+        <w:rPr>
+          <w:rFonts w:asciiTheme="majorBidi" w:hAnsiTheme="majorBidi" w:cstheme="majorBidi"/>
+          <w:sz w:val="24"/>
+        </w:rPr>
+        <w:t xml:space="preserve">The API create a new user schema, and then send the new user schema to "passport.js" package. It checks if the user is already </w:t>
+      </w:r>
+      <w:proofErr w:type="gramStart"/>
+      <w:r>
+        <w:rPr>
+          <w:rFonts w:asciiTheme="majorBidi" w:hAnsiTheme="majorBidi" w:cstheme="majorBidi"/>
+          <w:sz w:val="24"/>
+        </w:rPr>
+        <w:t>exists</w:t>
+      </w:r>
+      <w:proofErr w:type="gramEnd"/>
+      <w:r>
+        <w:rPr>
+          <w:rFonts w:asciiTheme="majorBidi" w:hAnsiTheme="majorBidi" w:cstheme="majorBidi"/>
+          <w:sz w:val="24"/>
+        </w:rPr>
+        <w:t xml:space="preserve"> in the DB,</w:t>
+      </w:r>
+      <w:r>
+        <w:rPr>
+          <w:rFonts w:asciiTheme="majorBidi" w:hAnsiTheme="majorBidi" w:cstheme="majorBidi"/>
+          <w:b/>
+          <w:bCs/>
+          <w:sz w:val="24"/>
+        </w:rPr>
+        <w:t xml:space="preserve"> </w:t>
+      </w:r>
+      <w:r>
+        <w:rPr>
+          <w:rFonts w:asciiTheme="majorBidi" w:hAnsiTheme="majorBidi" w:cstheme="majorBidi"/>
+          <w:sz w:val="24"/>
+        </w:rPr>
+        <w:t>if not it converts the user schema to an unique hash code and store it in the DB.</w:t>
+      </w:r>
+      <w:r>
+        <w:rPr>
+          <w:rFonts w:asciiTheme="majorBidi" w:hAnsiTheme="majorBidi" w:cstheme="majorBidi"/>
+          <w:sz w:val="24"/>
+        </w:rPr>
+        <w:t xml:space="preserve"> If the register is valid, then the website redirect to the landing page.</w:t>
+      </w:r>
+    </w:p>
+    <w:p>
+      <w:pPr>
+        <w:bidi w:val="0"/>
+        <w:spacing w:line="276" w:lineRule="auto"/>
+        <w:rPr>
+          <w:rFonts w:asciiTheme="majorBidi" w:hAnsiTheme="majorBidi" w:cstheme="majorBidi"/>
+          <w:sz w:val="24"/>
+        </w:rPr>
+      </w:pPr>
+      <w:r>
+        <w:rPr>
+          <w:rFonts w:asciiTheme="majorBidi" w:hAnsiTheme="majorBidi" w:cstheme="majorBidi"/>
+          <w:noProof/>
+          <w:sz w:val="24"/>
+        </w:rPr>
+        <w:drawing>
+          <wp:anchor distT="0" distB="0" distL="114300" distR="114300" simplePos="0" relativeHeight="251661312" behindDoc="0" locked="0" layoutInCell="1" allowOverlap="1" wp14:anchorId="076BA879" wp14:editId="21E03409">
+            <wp:simplePos x="0" y="0"/>
+            <wp:positionH relativeFrom="margin">
+              <wp:posOffset>-180283</wp:posOffset>
+            </wp:positionH>
+            <wp:positionV relativeFrom="paragraph">
+              <wp:posOffset>240665</wp:posOffset>
+            </wp:positionV>
+            <wp:extent cx="6192520" cy="3969385"/>
+            <wp:effectExtent l="0" t="0" r="0" b="0"/>
+            <wp:wrapTopAndBottom/>
+            <wp:docPr id="12" name="Picture 12"/>
+            <wp:cNvGraphicFramePr>
+              <a:graphicFrameLocks xmlns:a="http://schemas.openxmlformats.org/drawingml/2006/main" noChangeAspect="1"/>
+            </wp:cNvGraphicFramePr>
+            <a:graphic xmlns:a="http://schemas.openxmlformats.org/drawingml/2006/main">
+              <a:graphicData uri="http://schemas.openxmlformats.org/drawingml/2006/picture">
+                <pic:pic xmlns:pic="http://schemas.openxmlformats.org/drawingml/2006/picture">
+                  <pic:nvPicPr>
+                    <pic:cNvPr id="0" name="Picture 2"/>
+                    <pic:cNvPicPr>
+                      <a:picLocks noChangeAspect="1" noChangeArrowheads="1"/>
+                    </pic:cNvPicPr>
+                  </pic:nvPicPr>
+                  <pic:blipFill>
+                    <a:blip r:embed="rId10">
+                      <a:extLst>
+                        <a:ext uri="{28A0092B-C50C-407E-A947-70E740481C1C}">
+                          <a14:useLocalDpi xmlns:a14="http://schemas.microsoft.com/office/drawing/2010/main" val="0"/>
+                        </a:ext>
+                      </a:extLst>
+                    </a:blip>
+                    <a:srcRect/>
+                    <a:stretch>
+                      <a:fillRect/>
+                    </a:stretch>
+                  </pic:blipFill>
+                  <pic:spPr bwMode="auto">
+                    <a:xfrm>
+                      <a:off x="0" y="0"/>
+                      <a:ext cx="6192520" cy="3969385"/>
+                    </a:xfrm>
+                    <a:prstGeom prst="rect">
+                      <a:avLst/>
+                    </a:prstGeom>
+                    <a:noFill/>
+                    <a:ln>
+                      <a:noFill/>
+                    </a:ln>
+                  </pic:spPr>
+                </pic:pic>
+              </a:graphicData>
+            </a:graphic>
+            <wp14:sizeRelH relativeFrom="margin">
+              <wp14:pctWidth>0</wp14:pctWidth>
+            </wp14:sizeRelH>
+            <wp14:sizeRelV relativeFrom="margin">
+              <wp14:pctHeight>0</wp14:pctHeight>
+            </wp14:sizeRelV>
+          </wp:anchor>
+        </w:drawing>
+      </w:r>
+      <w:r>
+        <w:rPr>
+          <w:rFonts w:asciiTheme="majorBidi" w:hAnsiTheme="majorBidi" w:cstheme="majorBidi"/>
+          <w:b/>
+          <w:bCs/>
           <w:sz w:val="24"/>
         </w:rPr>
         <w:br w:type="page"/>
@@ -3489,7 +4210,7 @@
         <w:bidi w:val="0"/>
         <w:spacing w:line="276" w:lineRule="auto"/>
         <w:rPr>
-          <w:rFonts w:asciiTheme="majorBidi" w:hAnsiTheme="majorBidi" w:cstheme="majorBidi" w:hint="cs"/>
+          <w:rFonts w:asciiTheme="majorBidi" w:hAnsiTheme="majorBidi" w:cstheme="majorBidi"/>
           <w:sz w:val="24"/>
         </w:rPr>
       </w:pPr>
@@ -3662,7 +4383,23 @@
           <w:rFonts w:ascii="David" w:hAnsi="David"/>
           <w:shd w:val="clear" w:color="auto" w:fill="FFFFFF"/>
         </w:rPr>
-        <w:t>The tool called "ips to torrents", is built with Node</w:t>
+        <w:t>The tool called "</w:t>
+      </w:r>
+      <w:proofErr w:type="spellStart"/>
+      <w:r>
+        <w:rPr>
+          <w:rFonts w:ascii="David" w:hAnsi="David"/>
+          <w:shd w:val="clear" w:color="auto" w:fill="FFFFFF"/>
+        </w:rPr>
+        <w:t>ips</w:t>
+      </w:r>
+      <w:proofErr w:type="spellEnd"/>
+      <w:r>
+        <w:rPr>
+          <w:rFonts w:ascii="David" w:hAnsi="David"/>
+          <w:shd w:val="clear" w:color="auto" w:fill="FFFFFF"/>
+        </w:rPr>
+        <w:t xml:space="preserve"> to torrents", is built with Node</w:t>
       </w:r>
       <w:r>
         <w:rPr>
@@ -3992,7 +4729,7 @@
                     </pic:cNvPicPr>
                   </pic:nvPicPr>
                   <pic:blipFill>
-                    <a:blip r:embed="rId9">
+                    <a:blip r:embed="rId11">
                       <a:extLst>
                         <a:ext uri="{28A0092B-C50C-407E-A947-70E740481C1C}">
                           <a14:useLocalDpi xmlns:a14="http://schemas.microsoft.com/office/drawing/2010/main" val="0"/>
@@ -4304,7 +5041,7 @@
                     <pic:cNvPicPr/>
                   </pic:nvPicPr>
                   <pic:blipFill>
-                    <a:blip r:embed="rId10"/>
+                    <a:blip r:embed="rId12"/>
                     <a:stretch>
                       <a:fillRect/>
                     </a:stretch>
@@ -4369,7 +5106,7 @@
                     <pic:cNvPicPr/>
                   </pic:nvPicPr>
                   <pic:blipFill>
-                    <a:blip r:embed="rId11"/>
+                    <a:blip r:embed="rId13"/>
                     <a:stretch>
                       <a:fillRect/>
                     </a:stretch>
@@ -4410,7 +5147,7 @@
         </w:rPr>
         <w:lastRenderedPageBreak/>
         <w:drawing>
-          <wp:inline distT="0" distB="0" distL="0" distR="0" wp14:anchorId="5D367A35" wp14:editId="0DFB3D47">
+          <wp:inline distT="0" distB="0" distL="0" distR="0" wp14:anchorId="5D367A35" wp14:editId="1B6AAFF2">
             <wp:extent cx="5274310" cy="1780540"/>
             <wp:effectExtent l="19050" t="19050" r="21590" b="10160"/>
             <wp:docPr id="10" name="Picture 10"/>
@@ -4425,7 +5162,7 @@
                     <pic:cNvPicPr/>
                   </pic:nvPicPr>
                   <pic:blipFill>
-                    <a:blip r:embed="rId12"/>
+                    <a:blip r:embed="rId14"/>
                     <a:stretch>
                       <a:fillRect/>
                     </a:stretch>
@@ -4477,12 +5214,12 @@
       </w:pPr>
     </w:p>
     <w:sectPr>
-      <w:headerReference w:type="even" r:id="rId13"/>
-      <w:headerReference w:type="default" r:id="rId14"/>
-      <w:footerReference w:type="even" r:id="rId15"/>
-      <w:footerReference w:type="default" r:id="rId16"/>
-      <w:headerReference w:type="first" r:id="rId17"/>
-      <w:footerReference w:type="first" r:id="rId18"/>
+      <w:headerReference w:type="even" r:id="rId15"/>
+      <w:headerReference w:type="default" r:id="rId16"/>
+      <w:footerReference w:type="even" r:id="rId17"/>
+      <w:footerReference w:type="default" r:id="rId18"/>
+      <w:headerReference w:type="first" r:id="rId19"/>
+      <w:footerReference w:type="first" r:id="rId20"/>
       <w:pgSz w:w="11906" w:h="16838"/>
       <w:pgMar w:top="1440" w:right="1800" w:bottom="1440" w:left="1800" w:header="708" w:footer="708" w:gutter="0"/>
       <w:cols w:space="708"/>
@@ -5617,6 +6354,92 @@
     </w:lvl>
   </w:abstractNum>
   <w:abstractNum w:abstractNumId="5" w15:restartNumberingAfterBreak="0">
+    <w:nsid w:val="3A7E3407"/>
+    <w:multiLevelType w:val="hybridMultilevel"/>
+    <w:tmpl w:val="C95A40B8"/>
+    <w:lvl w:ilvl="0" w:tplc="0409000F">
+      <w:start w:val="1"/>
+      <w:numFmt w:val="decimal"/>
+      <w:lvlText w:val="%1."/>
+      <w:lvlJc w:val="left"/>
+      <w:pPr>
+        <w:ind w:left="720" w:hanging="360"/>
+      </w:pPr>
+    </w:lvl>
+    <w:lvl w:ilvl="1" w:tplc="04090019" w:tentative="1">
+      <w:start w:val="1"/>
+      <w:numFmt w:val="lowerLetter"/>
+      <w:lvlText w:val="%2."/>
+      <w:lvlJc w:val="left"/>
+      <w:pPr>
+        <w:ind w:left="1440" w:hanging="360"/>
+      </w:pPr>
+    </w:lvl>
+    <w:lvl w:ilvl="2" w:tplc="0409001B" w:tentative="1">
+      <w:start w:val="1"/>
+      <w:numFmt w:val="lowerRoman"/>
+      <w:lvlText w:val="%3."/>
+      <w:lvlJc w:val="right"/>
+      <w:pPr>
+        <w:ind w:left="2160" w:hanging="180"/>
+      </w:pPr>
+    </w:lvl>
+    <w:lvl w:ilvl="3" w:tplc="0409000F" w:tentative="1">
+      <w:start w:val="1"/>
+      <w:numFmt w:val="decimal"/>
+      <w:lvlText w:val="%4."/>
+      <w:lvlJc w:val="left"/>
+      <w:pPr>
+        <w:ind w:left="2880" w:hanging="360"/>
+      </w:pPr>
+    </w:lvl>
+    <w:lvl w:ilvl="4" w:tplc="04090019" w:tentative="1">
+      <w:start w:val="1"/>
+      <w:numFmt w:val="lowerLetter"/>
+      <w:lvlText w:val="%5."/>
+      <w:lvlJc w:val="left"/>
+      <w:pPr>
+        <w:ind w:left="3600" w:hanging="360"/>
+      </w:pPr>
+    </w:lvl>
+    <w:lvl w:ilvl="5" w:tplc="0409001B" w:tentative="1">
+      <w:start w:val="1"/>
+      <w:numFmt w:val="lowerRoman"/>
+      <w:lvlText w:val="%6."/>
+      <w:lvlJc w:val="right"/>
+      <w:pPr>
+        <w:ind w:left="4320" w:hanging="180"/>
+      </w:pPr>
+    </w:lvl>
+    <w:lvl w:ilvl="6" w:tplc="0409000F" w:tentative="1">
+      <w:start w:val="1"/>
+      <w:numFmt w:val="decimal"/>
+      <w:lvlText w:val="%7."/>
+      <w:lvlJc w:val="left"/>
+      <w:pPr>
+        <w:ind w:left="5040" w:hanging="360"/>
+      </w:pPr>
+    </w:lvl>
+    <w:lvl w:ilvl="7" w:tplc="04090019" w:tentative="1">
+      <w:start w:val="1"/>
+      <w:numFmt w:val="lowerLetter"/>
+      <w:lvlText w:val="%8."/>
+      <w:lvlJc w:val="left"/>
+      <w:pPr>
+        <w:ind w:left="5760" w:hanging="360"/>
+      </w:pPr>
+    </w:lvl>
+    <w:lvl w:ilvl="8" w:tplc="0409001B" w:tentative="1">
+      <w:start w:val="1"/>
+      <w:numFmt w:val="lowerRoman"/>
+      <w:lvlText w:val="%9."/>
+      <w:lvlJc w:val="right"/>
+      <w:pPr>
+        <w:ind w:left="6480" w:hanging="180"/>
+      </w:pPr>
+    </w:lvl>
+  </w:abstractNum>
+  <w:abstractNum w:abstractNumId="6" w15:restartNumberingAfterBreak="0">
     <w:nsid w:val="401B117D"/>
     <w:multiLevelType w:val="multilevel"/>
     <w:tmpl w:val="5BAC355A"/>
@@ -5765,10 +6588,10 @@
       </w:rPr>
     </w:lvl>
   </w:abstractNum>
-  <w:abstractNum w:abstractNumId="6" w15:restartNumberingAfterBreak="0">
+  <w:abstractNum w:abstractNumId="7" w15:restartNumberingAfterBreak="0">
     <w:nsid w:val="4794491F"/>
     <w:multiLevelType w:val="hybridMultilevel"/>
-    <w:tmpl w:val="E8BE8838"/>
+    <w:tmpl w:val="3048A22C"/>
     <w:lvl w:ilvl="0" w:tplc="0409000F">
       <w:start w:val="1"/>
       <w:numFmt w:val="decimal"/>
@@ -5851,7 +6674,7 @@
       </w:pPr>
     </w:lvl>
   </w:abstractNum>
-  <w:abstractNum w:abstractNumId="7" w15:restartNumberingAfterBreak="0">
+  <w:abstractNum w:abstractNumId="8" w15:restartNumberingAfterBreak="0">
     <w:nsid w:val="513D5CAA"/>
     <w:multiLevelType w:val="hybridMultilevel"/>
     <w:tmpl w:val="4E7658C2"/>
@@ -5964,7 +6787,7 @@
       </w:rPr>
     </w:lvl>
   </w:abstractNum>
-  <w:abstractNum w:abstractNumId="8" w15:restartNumberingAfterBreak="0">
+  <w:abstractNum w:abstractNumId="9" w15:restartNumberingAfterBreak="0">
     <w:nsid w:val="56C46EFF"/>
     <w:multiLevelType w:val="hybridMultilevel"/>
     <w:tmpl w:val="DA42A5FC"/>
@@ -6077,7 +6900,7 @@
       </w:rPr>
     </w:lvl>
   </w:abstractNum>
-  <w:abstractNum w:abstractNumId="9" w15:restartNumberingAfterBreak="0">
+  <w:abstractNum w:abstractNumId="10" w15:restartNumberingAfterBreak="0">
     <w:nsid w:val="5A0F3213"/>
     <w:multiLevelType w:val="multilevel"/>
     <w:tmpl w:val="8812A13A"/>
@@ -6227,25 +7050,25 @@
     </w:lvl>
   </w:abstractNum>
   <w:num w:numId="1">
-    <w:abstractNumId w:val="5"/>
+    <w:abstractNumId w:val="6"/>
   </w:num>
   <w:num w:numId="2">
     <w:abstractNumId w:val="2"/>
   </w:num>
   <w:num w:numId="3">
-    <w:abstractNumId w:val="9"/>
+    <w:abstractNumId w:val="10"/>
   </w:num>
   <w:num w:numId="4">
     <w:abstractNumId w:val="4"/>
   </w:num>
   <w:num w:numId="5">
-    <w:abstractNumId w:val="7"/>
+    <w:abstractNumId w:val="8"/>
   </w:num>
   <w:num w:numId="6">
     <w:abstractNumId w:val="3"/>
   </w:num>
   <w:num w:numId="7">
-    <w:abstractNumId w:val="6"/>
+    <w:abstractNumId w:val="7"/>
   </w:num>
   <w:num w:numId="8">
     <w:abstractNumId w:val="0"/>
@@ -6254,7 +7077,10 @@
     <w:abstractNumId w:val="1"/>
   </w:num>
   <w:num w:numId="10">
-    <w:abstractNumId w:val="8"/>
+    <w:abstractNumId w:val="9"/>
+  </w:num>
+  <w:num w:numId="11">
+    <w:abstractNumId w:val="5"/>
   </w:num>
 </w:numbering>
 </file>
@@ -6691,7 +7517,6 @@
   <w:style w:type="character" w:default="1" w:styleId="DefaultParagraphFont">
     <w:name w:val="Default Paragraph Font"/>
     <w:uiPriority w:val="1"/>
-    <w:semiHidden/>
     <w:unhideWhenUsed/>
   </w:style>
   <w:style w:type="table" w:default="1" w:styleId="TableNormal">

</xml_diff>